<commit_message>
New test, new bug
</commit_message>
<xml_diff>
--- a/TestPlanTemplate_RUP.docx
+++ b/TestPlanTemplate_RUP.docx
@@ -3931,10 +3931,17 @@
       </w:r>
       <w:r>
         <w:rPr>
+          <w:color w:val="000000" w:themeColor="text1"/>
+          <w:lang w:val="ru-RU"/>
+        </w:rPr>
+        <w:t>анных</w:t>
+      </w:r>
+      <w:r>
+        <w:rPr>
           <w:color w:val="FF0000"/>
           <w:lang w:val="ru-RU"/>
         </w:rPr>
-        <w:t xml:space="preserve">анных </w:t>
+        <w:t xml:space="preserve"> </w:t>
       </w:r>
       <w:r>
         <w:rPr>
@@ -3958,7 +3965,27 @@
         <w:rPr>
           <w:lang w:val="ru-RU"/>
         </w:rPr>
-        <w:t>Ввод данных в поле «Название» 50 символов, сохранить, проверить данные в файле.</w:t>
+        <w:t xml:space="preserve">Ввод </w:t>
+      </w:r>
+      <w:r>
+        <w:rPr>
+          <w:lang w:val="ru-RU"/>
+        </w:rPr>
+        <w:t>символов в</w:t>
+      </w:r>
+      <w:r>
+        <w:rPr>
+          <w:lang w:val="ru-RU"/>
+        </w:rPr>
+        <w:t xml:space="preserve"> поле «№</w:t>
+      </w:r>
+      <w:bookmarkStart w:id="46" w:name="_GoBack"/>
+      <w:bookmarkEnd w:id="46"/>
+      <w:r>
+        <w:rPr>
+          <w:lang w:val="ru-RU"/>
+        </w:rPr>
+        <w:t>»,  проверить данные в файле.</w:t>
       </w:r>
     </w:p>
     <w:p>
@@ -3972,31 +3999,11 @@
           <w:lang w:val="ru-RU"/>
         </w:rPr>
       </w:pPr>
-      <w:bookmarkStart w:id="46" w:name="_GoBack"/>
-      <w:bookmarkEnd w:id="46"/>
-      <w:r>
-        <w:rPr>
-          <w:lang w:val="ru-RU"/>
-        </w:rPr>
-        <w:t>Ввод символов в поле «№», сохранить, проверить данные в файле.</w:t>
-      </w:r>
-    </w:p>
-    <w:p>
-      <w:pPr>
-        <w:pStyle w:val="12"/>
-        <w:numPr>
-          <w:ilvl w:val="0"/>
-          <w:numId w:val="19"/>
-        </w:numPr>
-        <w:rPr>
-          <w:lang w:val="ru-RU"/>
-        </w:rPr>
-      </w:pPr>
-      <w:r>
-        <w:rPr>
-          <w:lang w:val="ru-RU"/>
-        </w:rPr>
-        <w:t>Ввод</w:t>
+      <w:r>
+        <w:rPr>
+          <w:lang w:val="ru-RU"/>
+        </w:rPr>
+        <w:t>Добавить</w:t>
       </w:r>
       <w:r>
         <w:rPr>
@@ -4006,126 +4013,7 @@
       </w:r>
       <w:r>
         <w:rPr>
-          <w:lang w:val="ru-RU"/>
-        </w:rPr>
-        <w:t>чисел</w:t>
-      </w:r>
-      <w:r>
-        <w:rPr>
-          <w:lang w:val="ru-RU"/>
-        </w:rPr>
-        <w:t xml:space="preserve"> </w:t>
-      </w:r>
-      <w:r>
-        <w:rPr>
-          <w:lang w:val="ru-RU"/>
-        </w:rPr>
-        <w:t>в</w:t>
-      </w:r>
-      <w:r>
-        <w:rPr>
-          <w:lang w:val="ru-RU"/>
-        </w:rPr>
-        <w:t xml:space="preserve"> </w:t>
-      </w:r>
-      <w:r>
-        <w:rPr>
-          <w:lang w:val="ru-RU"/>
-        </w:rPr>
-        <w:t>поле</w:t>
-      </w:r>
-      <w:r>
-        <w:rPr>
-          <w:lang w:val="ru-RU"/>
-        </w:rPr>
-        <w:t xml:space="preserve"> «№», </w:t>
-      </w:r>
-      <w:r>
-        <w:rPr>
-          <w:lang w:val="ru-RU"/>
-        </w:rPr>
-        <w:t>сохранить</w:t>
-      </w:r>
-      <w:r>
-        <w:rPr>
-          <w:lang w:val="ru-RU"/>
-        </w:rPr>
-        <w:t xml:space="preserve">, </w:t>
-      </w:r>
-      <w:r>
-        <w:rPr>
-          <w:lang w:val="ru-RU"/>
-        </w:rPr>
-        <w:t>проверить</w:t>
-      </w:r>
-      <w:r>
-        <w:rPr>
-          <w:lang w:val="ru-RU"/>
-        </w:rPr>
-        <w:t xml:space="preserve"> </w:t>
-      </w:r>
-      <w:r>
-        <w:rPr>
-          <w:lang w:val="ru-RU"/>
-        </w:rPr>
-        <w:t>данные</w:t>
-      </w:r>
-      <w:r>
-        <w:rPr>
-          <w:lang w:val="ru-RU"/>
-        </w:rPr>
-        <w:t xml:space="preserve"> </w:t>
-      </w:r>
-      <w:r>
-        <w:rPr>
-          <w:lang w:val="ru-RU"/>
-        </w:rPr>
-        <w:t>в</w:t>
-      </w:r>
-      <w:r>
-        <w:rPr>
-          <w:lang w:val="ru-RU"/>
-        </w:rPr>
-        <w:t xml:space="preserve"> </w:t>
-      </w:r>
-      <w:r>
-        <w:rPr>
-          <w:lang w:val="ru-RU"/>
-        </w:rPr>
-        <w:t>файле</w:t>
-      </w:r>
-      <w:r>
-        <w:rPr>
-          <w:lang w:val="ru-RU"/>
-        </w:rPr>
-        <w:t>.</w:t>
-      </w:r>
-    </w:p>
-    <w:p>
-      <w:pPr>
-        <w:pStyle w:val="12"/>
-        <w:numPr>
-          <w:ilvl w:val="0"/>
-          <w:numId w:val="19"/>
-        </w:numPr>
-        <w:rPr>
-          <w:lang w:val="ru-RU"/>
-        </w:rPr>
-      </w:pPr>
-      <w:r>
-        <w:rPr>
-          <w:lang w:val="ru-RU"/>
-        </w:rPr>
-        <w:t>Добавить</w:t>
-      </w:r>
-      <w:r>
-        <w:rPr>
-          <w:lang w:val="ru-RU"/>
-        </w:rPr>
-        <w:t xml:space="preserve"> </w:t>
-      </w:r>
-      <w:r>
-        <w:rPr>
+          <w:color w:val="FF0000"/>
           <w:lang w:val="ru-RU"/>
         </w:rPr>
         <w:t>строку</w:t>

</xml_diff>